<commit_message>
new docs and src
</commit_message>
<xml_diff>
--- a/docs/GymnasticExercises.docx
+++ b/docs/GymnasticExercises.docx
@@ -399,15 +399,31 @@
       <w:pPr>
         <w:rPr>
           <w:rFonts w:ascii="Times New Roman" w:hAnsi="Times New Roman" w:cs="Times New Roman"/>
+          <w:sz w:val="24"/>
+          <w:szCs w:val="24"/>
+        </w:rPr>
+      </w:pPr>
+      <w:r>
+        <w:rPr>
+          <w:rFonts w:ascii="Times New Roman" w:hAnsi="Times New Roman" w:cs="Times New Roman"/>
+          <w:sz w:val="24"/>
+          <w:szCs w:val="24"/>
+        </w:rPr>
+        <w:br w:type="page"/>
+      </w:r>
+    </w:p>
+    <w:p>
+      <w:pPr>
+        <w:jc w:val="center"/>
+        <w:rPr>
+          <w:rFonts w:ascii="Times New Roman" w:hAnsi="Times New Roman" w:cs="Times New Roman"/>
           <w:b/>
           <w:bCs/>
           <w:sz w:val="28"/>
           <w:szCs w:val="28"/>
         </w:rPr>
       </w:pPr>
-    </w:p>
-    <w:p>
-      <w:pPr>
+      <w:r>
         <w:rPr>
           <w:rFonts w:ascii="Times New Roman" w:hAnsi="Times New Roman" w:cs="Times New Roman"/>
           <w:b/>
@@ -415,106 +431,277 @@
           <w:sz w:val="28"/>
           <w:szCs w:val="28"/>
         </w:rPr>
-      </w:pPr>
-    </w:p>
-    <w:p>
-      <w:pPr>
-        <w:rPr>
-          <w:rFonts w:ascii="Times New Roman" w:hAnsi="Times New Roman" w:cs="Times New Roman"/>
-          <w:b/>
-          <w:bCs/>
-          <w:sz w:val="28"/>
-          <w:szCs w:val="28"/>
-        </w:rPr>
-      </w:pPr>
-    </w:p>
-    <w:p>
-      <w:pPr>
-        <w:rPr>
-          <w:rFonts w:ascii="Times New Roman" w:hAnsi="Times New Roman" w:cs="Times New Roman"/>
-          <w:b/>
-          <w:bCs/>
-          <w:sz w:val="28"/>
-          <w:szCs w:val="28"/>
-        </w:rPr>
-      </w:pPr>
-    </w:p>
-    <w:p>
-      <w:pPr>
-        <w:rPr>
-          <w:rFonts w:ascii="Times New Roman" w:hAnsi="Times New Roman" w:cs="Times New Roman"/>
-          <w:b/>
-          <w:bCs/>
-          <w:sz w:val="28"/>
-          <w:szCs w:val="28"/>
-        </w:rPr>
-      </w:pPr>
-    </w:p>
-    <w:p>
-      <w:pPr>
-        <w:rPr>
-          <w:rFonts w:ascii="Times New Roman" w:hAnsi="Times New Roman" w:cs="Times New Roman"/>
-          <w:b/>
-          <w:bCs/>
-          <w:sz w:val="28"/>
-          <w:szCs w:val="28"/>
-        </w:rPr>
-      </w:pPr>
-    </w:p>
-    <w:p>
-      <w:pPr>
-        <w:rPr>
-          <w:rFonts w:ascii="Times New Roman" w:hAnsi="Times New Roman" w:cs="Times New Roman"/>
-          <w:b/>
-          <w:bCs/>
-          <w:sz w:val="28"/>
-          <w:szCs w:val="28"/>
-        </w:rPr>
-      </w:pPr>
-    </w:p>
-    <w:p>
-      <w:pPr>
-        <w:rPr>
-          <w:rFonts w:ascii="Times New Roman" w:hAnsi="Times New Roman" w:cs="Times New Roman"/>
-          <w:b/>
-          <w:bCs/>
-          <w:sz w:val="28"/>
-          <w:szCs w:val="28"/>
-        </w:rPr>
-      </w:pPr>
-    </w:p>
-    <w:p>
-      <w:pPr>
-        <w:rPr>
-          <w:rFonts w:ascii="Times New Roman" w:hAnsi="Times New Roman" w:cs="Times New Roman"/>
-          <w:b/>
-          <w:bCs/>
-          <w:sz w:val="28"/>
-          <w:szCs w:val="28"/>
-        </w:rPr>
-      </w:pPr>
-    </w:p>
-    <w:p>
-      <w:pPr>
-        <w:rPr>
-          <w:rFonts w:ascii="Times New Roman" w:hAnsi="Times New Roman" w:cs="Times New Roman"/>
-          <w:b/>
-          <w:bCs/>
-          <w:sz w:val="28"/>
-          <w:szCs w:val="28"/>
-        </w:rPr>
-      </w:pPr>
-    </w:p>
-    <w:p>
-      <w:pPr>
-        <w:rPr>
-          <w:rFonts w:ascii="Times New Roman" w:hAnsi="Times New Roman" w:cs="Times New Roman"/>
-          <w:b/>
-          <w:bCs/>
-          <w:sz w:val="28"/>
-          <w:szCs w:val="28"/>
-        </w:rPr>
-      </w:pPr>
+        <w:lastRenderedPageBreak/>
+        <w:t>Укрепление дыхательных мышц</w:t>
+      </w:r>
+    </w:p>
+    <w:p>
+      <w:pPr>
+        <w:pStyle w:val="a3"/>
+        <w:numPr>
+          <w:ilvl w:val="0"/>
+          <w:numId w:val="3"/>
+        </w:numPr>
+        <w:rPr>
+          <w:rFonts w:ascii="Times New Roman" w:eastAsia="Calibri" w:hAnsi="Times New Roman" w:cs="Times New Roman"/>
+          <w:sz w:val="24"/>
+          <w:szCs w:val="24"/>
+        </w:rPr>
+      </w:pPr>
+      <w:r>
+        <w:rPr>
+          <w:rFonts w:ascii="Times New Roman" w:eastAsia="Calibri" w:hAnsi="Times New Roman" w:cs="Times New Roman"/>
+          <w:sz w:val="24"/>
+          <w:szCs w:val="24"/>
+        </w:rPr>
+        <w:t xml:space="preserve">Встаньте прямо, ноги </w:t>
+      </w:r>
+      <w:r>
+        <w:rPr>
+          <w:rFonts w:ascii="Times New Roman" w:eastAsia="Calibri" w:hAnsi="Times New Roman" w:cs="Times New Roman"/>
+          <w:sz w:val="24"/>
+          <w:szCs w:val="24"/>
+        </w:rPr>
+        <w:t xml:space="preserve">поставьте </w:t>
+      </w:r>
+      <w:r>
+        <w:rPr>
+          <w:rFonts w:ascii="Times New Roman" w:eastAsia="Calibri" w:hAnsi="Times New Roman" w:cs="Times New Roman"/>
+          <w:sz w:val="24"/>
+          <w:szCs w:val="24"/>
+        </w:rPr>
+        <w:t xml:space="preserve">на ширине плеч, </w:t>
+      </w:r>
+      <w:r>
+        <w:rPr>
+          <w:rFonts w:ascii="Times New Roman" w:eastAsia="Calibri" w:hAnsi="Times New Roman" w:cs="Times New Roman"/>
+          <w:sz w:val="24"/>
+          <w:szCs w:val="24"/>
+        </w:rPr>
+        <w:t xml:space="preserve">а </w:t>
+      </w:r>
+      <w:r>
+        <w:rPr>
+          <w:rFonts w:ascii="Times New Roman" w:eastAsia="Calibri" w:hAnsi="Times New Roman" w:cs="Times New Roman"/>
+          <w:sz w:val="24"/>
+          <w:szCs w:val="24"/>
+        </w:rPr>
+        <w:t>руки</w:t>
+      </w:r>
+      <w:r>
+        <w:rPr>
+          <w:rFonts w:ascii="Times New Roman" w:eastAsia="Calibri" w:hAnsi="Times New Roman" w:cs="Times New Roman"/>
+          <w:sz w:val="24"/>
+          <w:szCs w:val="24"/>
+        </w:rPr>
+        <w:t xml:space="preserve"> пусть</w:t>
+      </w:r>
+      <w:r>
+        <w:rPr>
+          <w:rFonts w:ascii="Times New Roman" w:eastAsia="Calibri" w:hAnsi="Times New Roman" w:cs="Times New Roman"/>
+          <w:sz w:val="24"/>
+          <w:szCs w:val="24"/>
+        </w:rPr>
+        <w:t xml:space="preserve"> свободно висят вниз. На вдох плавно поднимайте руки вверх. На выдох плавно вернитесь в исходное положение. Выполните 6-8 глубоких вдыханий.</w:t>
+      </w:r>
+    </w:p>
+    <w:p>
+      <w:pPr>
+        <w:pStyle w:val="a3"/>
+        <w:numPr>
+          <w:ilvl w:val="0"/>
+          <w:numId w:val="3"/>
+        </w:numPr>
+        <w:rPr>
+          <w:rFonts w:ascii="Times New Roman" w:eastAsia="Calibri" w:hAnsi="Times New Roman" w:cs="Times New Roman"/>
+          <w:sz w:val="24"/>
+          <w:szCs w:val="24"/>
+        </w:rPr>
+      </w:pPr>
+      <w:r>
+        <w:rPr>
+          <w:rFonts w:ascii="Times New Roman" w:eastAsia="Calibri" w:hAnsi="Times New Roman" w:cs="Times New Roman"/>
+          <w:sz w:val="24"/>
+          <w:szCs w:val="24"/>
+        </w:rPr>
+        <w:t>Поставьте руки на пояс. Выполните 4-6 спокойных глубоких вдоха с усилением выдоха.</w:t>
+      </w:r>
+    </w:p>
+    <w:p>
+      <w:pPr>
+        <w:pStyle w:val="a3"/>
+        <w:numPr>
+          <w:ilvl w:val="0"/>
+          <w:numId w:val="3"/>
+        </w:numPr>
+        <w:rPr>
+          <w:rFonts w:ascii="Times New Roman" w:eastAsia="Calibri" w:hAnsi="Times New Roman" w:cs="Times New Roman"/>
+          <w:sz w:val="24"/>
+          <w:szCs w:val="24"/>
+        </w:rPr>
+      </w:pPr>
+      <w:r>
+        <w:rPr>
+          <w:rFonts w:ascii="Times New Roman" w:eastAsia="Calibri" w:hAnsi="Times New Roman" w:cs="Times New Roman"/>
+          <w:sz w:val="24"/>
+          <w:szCs w:val="24"/>
+        </w:rPr>
+        <w:t>Теперь поставьте пальцы на подбородок. На вдохе разведите локти в стороны. На выдохе втяните стенку живота и вернитесь в исходное положение. Выполните 6-8 повторений с усилением выдоха.</w:t>
+      </w:r>
+    </w:p>
+    <w:p>
+      <w:pPr>
+        <w:pStyle w:val="a3"/>
+        <w:numPr>
+          <w:ilvl w:val="0"/>
+          <w:numId w:val="3"/>
+        </w:numPr>
+        <w:rPr>
+          <w:rFonts w:ascii="Times New Roman" w:eastAsia="Calibri" w:hAnsi="Times New Roman" w:cs="Times New Roman"/>
+          <w:sz w:val="24"/>
+          <w:szCs w:val="24"/>
+        </w:rPr>
+      </w:pPr>
+      <w:r>
+        <w:rPr>
+          <w:rFonts w:ascii="Times New Roman" w:eastAsia="Calibri" w:hAnsi="Times New Roman" w:cs="Times New Roman"/>
+          <w:sz w:val="24"/>
+          <w:szCs w:val="24"/>
+        </w:rPr>
+        <w:t>Поставьте ноги на ширине плеч, руки вытяните перед грудью. На вдохе разведите локти в стороны. На выдохе сведите локти и втяните стенку живота. Выполните 4-6 раз с усилением выдоха.</w:t>
+      </w:r>
+    </w:p>
+    <w:p>
+      <w:pPr>
+        <w:pStyle w:val="a3"/>
+        <w:numPr>
+          <w:ilvl w:val="0"/>
+          <w:numId w:val="3"/>
+        </w:numPr>
+        <w:rPr>
+          <w:rFonts w:ascii="Times New Roman" w:eastAsia="Calibri" w:hAnsi="Times New Roman" w:cs="Times New Roman"/>
+          <w:sz w:val="24"/>
+          <w:szCs w:val="24"/>
+        </w:rPr>
+      </w:pPr>
+      <w:r>
+        <w:rPr>
+          <w:rFonts w:ascii="Times New Roman" w:eastAsia="Calibri" w:hAnsi="Times New Roman" w:cs="Times New Roman"/>
+          <w:sz w:val="24"/>
+          <w:szCs w:val="24"/>
+        </w:rPr>
+        <w:t>Поставьте ноги на ширине плеч, руки пусть свободно висят вниз. На вдохе поднимите руки в стороны до уровня плеч.  На выдох опустите руки. Выполните 6-8 раз с дыханием средней глубины.</w:t>
+      </w:r>
+    </w:p>
+    <w:p>
+      <w:pPr>
+        <w:pStyle w:val="a3"/>
+        <w:numPr>
+          <w:ilvl w:val="0"/>
+          <w:numId w:val="3"/>
+        </w:numPr>
+        <w:rPr>
+          <w:rFonts w:ascii="Times New Roman" w:eastAsia="Calibri" w:hAnsi="Times New Roman" w:cs="Times New Roman"/>
+          <w:sz w:val="24"/>
+          <w:szCs w:val="24"/>
+        </w:rPr>
+      </w:pPr>
+      <w:r>
+        <w:rPr>
+          <w:rFonts w:ascii="Times New Roman" w:eastAsia="Calibri" w:hAnsi="Times New Roman" w:cs="Times New Roman"/>
+          <w:sz w:val="24"/>
+          <w:szCs w:val="24"/>
+        </w:rPr>
+        <w:t>Поставьте ноги на ширине плеч, руки пусть свободно висят вниз. На вдохе выполните полукруговое движение плеч вперед-вверх. На выдохе сделайте полукруговое движение плеч назад-вниз. Выполните 4-6 повторений с глубоким дыханием.</w:t>
+      </w:r>
+    </w:p>
+    <w:p>
+      <w:pPr>
+        <w:pStyle w:val="a3"/>
+        <w:numPr>
+          <w:ilvl w:val="0"/>
+          <w:numId w:val="3"/>
+        </w:numPr>
+        <w:rPr>
+          <w:rFonts w:ascii="Times New Roman" w:eastAsia="Calibri" w:hAnsi="Times New Roman" w:cs="Times New Roman"/>
+          <w:sz w:val="24"/>
+          <w:szCs w:val="24"/>
+        </w:rPr>
+      </w:pPr>
+      <w:r>
+        <w:rPr>
+          <w:rFonts w:ascii="Times New Roman" w:eastAsia="Calibri" w:hAnsi="Times New Roman" w:cs="Times New Roman"/>
+          <w:sz w:val="24"/>
+          <w:szCs w:val="24"/>
+        </w:rPr>
+        <w:t>Сядьте на стул со спинкой, осторожно сведите лопатки и опустите их вниз. На глубоком вдохе сцепите руки в замок и медленно поднимите их над головой, так высоко, как сможете. На выдохе медленно опускайте руки. Отдохните 1-2 секунды и повторите упражнение 5 раз.</w:t>
+      </w:r>
+    </w:p>
+    <w:p>
+      <w:pPr>
+        <w:pStyle w:val="a3"/>
+        <w:numPr>
+          <w:ilvl w:val="0"/>
+          <w:numId w:val="3"/>
+        </w:numPr>
+        <w:rPr>
+          <w:rFonts w:ascii="Times New Roman" w:eastAsia="Calibri" w:hAnsi="Times New Roman" w:cs="Times New Roman"/>
+          <w:sz w:val="24"/>
+          <w:szCs w:val="24"/>
+        </w:rPr>
+      </w:pPr>
+      <w:r>
+        <w:rPr>
+          <w:rFonts w:ascii="Times New Roman" w:eastAsia="Calibri" w:hAnsi="Times New Roman" w:cs="Times New Roman"/>
+          <w:sz w:val="24"/>
+          <w:szCs w:val="24"/>
+        </w:rPr>
+        <w:t>Сидя на стуле, протяните руки вдоль туловища, расслабьте и поверните ладонями вверх. Осторожно сведите лопатки и опустите их вниз, при этом ваша грудь должна выпятиться колесом. Вдохните носом и выдохните через сложенные в трубочку губы. Отдохните 1-2 секунды и повторите упражнение 5 раз.</w:t>
+      </w:r>
+    </w:p>
+    <w:p>
+      <w:pPr>
+        <w:pStyle w:val="a3"/>
+        <w:numPr>
+          <w:ilvl w:val="0"/>
+          <w:numId w:val="3"/>
+        </w:numPr>
+        <w:rPr>
+          <w:rFonts w:ascii="Times New Roman" w:eastAsia="Calibri" w:hAnsi="Times New Roman" w:cs="Times New Roman"/>
+          <w:sz w:val="24"/>
+          <w:szCs w:val="24"/>
+        </w:rPr>
+      </w:pPr>
+      <w:r>
+        <w:rPr>
+          <w:rFonts w:ascii="Times New Roman" w:eastAsia="Calibri" w:hAnsi="Times New Roman" w:cs="Times New Roman"/>
+          <w:sz w:val="24"/>
+          <w:szCs w:val="24"/>
+        </w:rPr>
+        <w:t>Продолжая сидеть на стуле, сделайте вдох носом, а затем быстро вдохните носом минимум 3 раза не вдыхая. Медленно выдохните через сложенные в трубочку губы. Отдохните 1-2 секунды и повторите упражнение 3 раза.</w:t>
+      </w:r>
+    </w:p>
+    <w:p>
+      <w:pPr>
+        <w:pStyle w:val="a3"/>
+        <w:numPr>
+          <w:ilvl w:val="0"/>
+          <w:numId w:val="3"/>
+        </w:numPr>
+        <w:rPr>
+          <w:rFonts w:ascii="Times New Roman" w:eastAsia="Calibri" w:hAnsi="Times New Roman" w:cs="Times New Roman"/>
+          <w:sz w:val="24"/>
+          <w:szCs w:val="24"/>
+        </w:rPr>
+      </w:pPr>
+      <w:r>
+        <w:rPr>
+          <w:rFonts w:ascii="Times New Roman" w:hAnsi="Times New Roman" w:cs="Times New Roman"/>
+          <w:sz w:val="24"/>
+          <w:szCs w:val="24"/>
+        </w:rPr>
+        <w:t>Продолжая сидеть на стуле, вдыхайте через нос в течении 4 секунд. Задержите дыхание на 8 секунд. Затем медленно выдыхайте через сложенные в трубочку губы в течении 8 секунд. Отдохните 1-2 секунды и повторите упражнение 3 раза.</w:t>
+      </w:r>
     </w:p>
     <w:p>
       <w:pPr>
@@ -1026,6 +1213,92 @@
 <file path=word/numbering.xml><?xml version="1.0" encoding="utf-8"?>
 <w:numbering xmlns:wpc="http://schemas.microsoft.com/office/word/2010/wordprocessingCanvas" xmlns:cx="http://schemas.microsoft.com/office/drawing/2014/chartex" xmlns:cx1="http://schemas.microsoft.com/office/drawing/2015/9/8/chartex" xmlns:cx2="http://schemas.microsoft.com/office/drawing/2015/10/21/chartex" xmlns:cx3="http://schemas.microsoft.com/office/drawing/2016/5/9/chartex" xmlns:cx4="http://schemas.microsoft.com/office/drawing/2016/5/10/chartex" xmlns:cx5="http://schemas.microsoft.com/office/drawing/2016/5/11/chartex" xmlns:cx6="http://schemas.microsoft.com/office/drawing/2016/5/12/chartex" xmlns:cx7="http://schemas.microsoft.com/office/drawing/2016/5/13/chartex" xmlns:cx8="http://schemas.microsoft.com/office/drawing/2016/5/14/chartex" xmlns:mc="http://schemas.openxmlformats.org/markup-compatibility/2006" xmlns:aink="http://schemas.microsoft.com/office/drawing/2016/ink" xmlns:am3d="http://schemas.microsoft.com/office/drawing/2017/model3d" xmlns:o="urn:schemas-microsoft-com:office:office" xmlns:r="http://schemas.openxmlformats.org/officeDocument/2006/relationships" xmlns:m="http://schemas.openxmlformats.org/officeDocument/2006/math" xmlns:v="urn:schemas-microsoft-com:vml" xmlns:wp14="http://schemas.microsoft.com/office/word/2010/wordprocessingDrawing" xmlns:wp="http://schemas.openxmlformats.org/drawingml/2006/wordprocessingDrawing" xmlns:w10="urn:schemas-microsoft-com:office:word" xmlns:w="http://schemas.openxmlformats.org/wordprocessingml/2006/main" xmlns:w14="http://schemas.microsoft.com/office/word/2010/wordml" xmlns:w15="http://schemas.microsoft.com/office/word/2012/wordml" xmlns:w16cex="http://schemas.microsoft.com/office/word/2018/wordml/cex" xmlns:w16cid="http://schemas.microsoft.com/office/word/2016/wordml/cid" xmlns:w16="http://schemas.microsoft.com/office/word/2018/wordml" xmlns:w16se="http://schemas.microsoft.com/office/word/2015/wordml/symex" xmlns:wpg="http://schemas.microsoft.com/office/word/2010/wordprocessingGroup" xmlns:wpi="http://schemas.microsoft.com/office/word/2010/wordprocessingInk" xmlns:wne="http://schemas.microsoft.com/office/word/2006/wordml" xmlns:wps="http://schemas.microsoft.com/office/word/2010/wordprocessingShape" mc:Ignorable="w14 w15 w16se w16cid w16 w16cex wp14">
   <w:abstractNum w:abstractNumId="0" w15:restartNumberingAfterBreak="0">
+    <w:nsid w:val="62465DFE"/>
+    <w:multiLevelType w:val="hybridMultilevel"/>
+    <w:tmpl w:val="CA887EAA"/>
+    <w:lvl w:ilvl="0" w:tplc="0419000F">
+      <w:start w:val="1"/>
+      <w:numFmt w:val="decimal"/>
+      <w:lvlText w:val="%1."/>
+      <w:lvlJc w:val="left"/>
+      <w:pPr>
+        <w:ind w:left="720" w:hanging="360"/>
+      </w:pPr>
+    </w:lvl>
+    <w:lvl w:ilvl="1" w:tplc="04190019" w:tentative="1">
+      <w:start w:val="1"/>
+      <w:numFmt w:val="lowerLetter"/>
+      <w:lvlText w:val="%2."/>
+      <w:lvlJc w:val="left"/>
+      <w:pPr>
+        <w:ind w:left="1440" w:hanging="360"/>
+      </w:pPr>
+    </w:lvl>
+    <w:lvl w:ilvl="2" w:tplc="0419001B" w:tentative="1">
+      <w:start w:val="1"/>
+      <w:numFmt w:val="lowerRoman"/>
+      <w:lvlText w:val="%3."/>
+      <w:lvlJc w:val="right"/>
+      <w:pPr>
+        <w:ind w:left="2160" w:hanging="180"/>
+      </w:pPr>
+    </w:lvl>
+    <w:lvl w:ilvl="3" w:tplc="0419000F" w:tentative="1">
+      <w:start w:val="1"/>
+      <w:numFmt w:val="decimal"/>
+      <w:lvlText w:val="%4."/>
+      <w:lvlJc w:val="left"/>
+      <w:pPr>
+        <w:ind w:left="2880" w:hanging="360"/>
+      </w:pPr>
+    </w:lvl>
+    <w:lvl w:ilvl="4" w:tplc="04190019" w:tentative="1">
+      <w:start w:val="1"/>
+      <w:numFmt w:val="lowerLetter"/>
+      <w:lvlText w:val="%5."/>
+      <w:lvlJc w:val="left"/>
+      <w:pPr>
+        <w:ind w:left="3600" w:hanging="360"/>
+      </w:pPr>
+    </w:lvl>
+    <w:lvl w:ilvl="5" w:tplc="0419001B" w:tentative="1">
+      <w:start w:val="1"/>
+      <w:numFmt w:val="lowerRoman"/>
+      <w:lvlText w:val="%6."/>
+      <w:lvlJc w:val="right"/>
+      <w:pPr>
+        <w:ind w:left="4320" w:hanging="180"/>
+      </w:pPr>
+    </w:lvl>
+    <w:lvl w:ilvl="6" w:tplc="0419000F" w:tentative="1">
+      <w:start w:val="1"/>
+      <w:numFmt w:val="decimal"/>
+      <w:lvlText w:val="%7."/>
+      <w:lvlJc w:val="left"/>
+      <w:pPr>
+        <w:ind w:left="5040" w:hanging="360"/>
+      </w:pPr>
+    </w:lvl>
+    <w:lvl w:ilvl="7" w:tplc="04190019" w:tentative="1">
+      <w:start w:val="1"/>
+      <w:numFmt w:val="lowerLetter"/>
+      <w:lvlText w:val="%8."/>
+      <w:lvlJc w:val="left"/>
+      <w:pPr>
+        <w:ind w:left="5760" w:hanging="360"/>
+      </w:pPr>
+    </w:lvl>
+    <w:lvl w:ilvl="8" w:tplc="0419001B" w:tentative="1">
+      <w:start w:val="1"/>
+      <w:numFmt w:val="lowerRoman"/>
+      <w:lvlText w:val="%9."/>
+      <w:lvlJc w:val="right"/>
+      <w:pPr>
+        <w:ind w:left="6480" w:hanging="180"/>
+      </w:pPr>
+    </w:lvl>
+  </w:abstractNum>
+  <w:abstractNum w:abstractNumId="1" w15:restartNumberingAfterBreak="0">
     <w:nsid w:val="676F6950"/>
     <w:multiLevelType w:val="hybridMultilevel"/>
     <w:tmpl w:val="FD16BF52"/>
@@ -1111,7 +1384,7 @@
       </w:pPr>
     </w:lvl>
   </w:abstractNum>
-  <w:abstractNum w:abstractNumId="1" w15:restartNumberingAfterBreak="0">
+  <w:abstractNum w:abstractNumId="2" w15:restartNumberingAfterBreak="0">
     <w:nsid w:val="6BA01F0C"/>
     <w:multiLevelType w:val="hybridMultilevel"/>
     <w:tmpl w:val="5B30AEA4"/>
@@ -1201,9 +1474,12 @@
     </w:lvl>
   </w:abstractNum>
   <w:num w:numId="1">
+    <w:abstractNumId w:val="2"/>
+  </w:num>
+  <w:num w:numId="2">
     <w:abstractNumId w:val="1"/>
   </w:num>
-  <w:num w:numId="2">
+  <w:num w:numId="3">
     <w:abstractNumId w:val="0"/>
   </w:num>
 </w:numbering>
@@ -1612,6 +1888,7 @@
   <w:style w:type="character" w:default="1" w:styleId="a0">
     <w:name w:val="Default Paragraph Font"/>
     <w:uiPriority w:val="1"/>
+    <w:semiHidden/>
     <w:unhideWhenUsed/>
   </w:style>
   <w:style w:type="table" w:default="1" w:styleId="a1">
@@ -1702,10 +1979,10 @@
   <a:themeElements>
     <a:clrScheme name="Стандартная">
       <a:dk1>
-        <a:sysClr val="windowText" lastClr="DEDEDE"/>
+        <a:sysClr val="windowText" lastClr="000000"/>
       </a:dk1>
       <a:lt1>
-        <a:sysClr val="window" lastClr="181B28"/>
+        <a:sysClr val="window" lastClr="FFFFFF"/>
       </a:lt1>
       <a:dk2>
         <a:srgbClr val="44546A"/>

</xml_diff>